<commit_message>
updates files core java
</commit_message>
<xml_diff>
--- a/11.spring/boot notes.docx
+++ b/11.spring/boot notes.docx
@@ -656,8 +656,6 @@
         </w:rPr>
         <w:t xml:space="preserve"> tag , so if we want to upgrade/downgrade just keep this prop in new </w:t>
       </w:r>
-      <w:bookmarkStart w:id="0" w:name="_GoBack"/>
-      <w:bookmarkEnd w:id="0"/>
     </w:p>
     <w:p>
       <w:pPr>
@@ -1528,6 +1526,222 @@
     <w:p>
       <w:pPr>
         <w:pStyle w:val="green"/>
+        <w:numPr>
+          <w:ilvl w:val="0"/>
+          <w:numId w:val="0"/>
+        </w:numPr>
+        <w:ind w:left="720" w:hanging="360"/>
+        <w:rPr>
+          <w:lang w:val="en-IN"/>
+        </w:rPr>
+      </w:pPr>
+    </w:p>
+    <w:p>
+      <w:pPr>
+        <w:pStyle w:val="green"/>
+        <w:numPr>
+          <w:ilvl w:val="0"/>
+          <w:numId w:val="0"/>
+        </w:numPr>
+        <w:ind w:left="720" w:hanging="360"/>
+        <w:rPr>
+          <w:lang w:val="en-IN"/>
+        </w:rPr>
+      </w:pPr>
+    </w:p>
+    <w:p>
+      <w:pPr>
+        <w:pStyle w:val="green"/>
+        <w:numPr>
+          <w:ilvl w:val="0"/>
+          <w:numId w:val="0"/>
+        </w:numPr>
+        <w:ind w:left="720" w:hanging="360"/>
+        <w:rPr>
+          <w:lang w:val="en-IN"/>
+        </w:rPr>
+      </w:pPr>
+    </w:p>
+    <w:p>
+      <w:pPr>
+        <w:pStyle w:val="h2"/>
+      </w:pPr>
+      <w:r>
+        <w:lastRenderedPageBreak/>
+        <w:t>How to find auto configuration class name</w:t>
+      </w:r>
+    </w:p>
+    <w:tbl>
+      <w:tblPr>
+        <w:tblStyle w:val="TableGrid"/>
+        <w:tblW w:w="0" w:type="auto"/>
+        <w:tblLook w:val="04A0" w:firstRow="1" w:lastRow="0" w:firstColumn="1" w:lastColumn="0" w:noHBand="0" w:noVBand="1"/>
+      </w:tblPr>
+      <w:tblGrid>
+        <w:gridCol w:w="9535"/>
+        <w:gridCol w:w="13495"/>
+      </w:tblGrid>
+      <w:tr>
+        <w:tc>
+          <w:tcPr>
+            <w:tcW w:w="9535" w:type="dxa"/>
+          </w:tcPr>
+          <w:p>
+            <w:r>
+              <w:rPr>
+                <w:noProof/>
+                <w:lang w:eastAsia="en-IN" w:bidi="te-IN"/>
+              </w:rPr>
+              <w:drawing>
+                <wp:inline distT="0" distB="0" distL="0" distR="0" wp14:anchorId="2D3E9308" wp14:editId="2340CA81">
+                  <wp:extent cx="5381625" cy="2457450"/>
+                  <wp:effectExtent l="0" t="0" r="9525" b="0"/>
+                  <wp:docPr id="4" name="Picture 4"/>
+                  <wp:cNvGraphicFramePr>
+                    <a:graphicFrameLocks xmlns:a="http://schemas.openxmlformats.org/drawingml/2006/main" noChangeAspect="1"/>
+                  </wp:cNvGraphicFramePr>
+                  <a:graphic xmlns:a="http://schemas.openxmlformats.org/drawingml/2006/main">
+                    <a:graphicData uri="http://schemas.openxmlformats.org/drawingml/2006/picture">
+                      <pic:pic xmlns:pic="http://schemas.openxmlformats.org/drawingml/2006/picture">
+                        <pic:nvPicPr>
+                          <pic:cNvPr id="1" name=""/>
+                          <pic:cNvPicPr/>
+                        </pic:nvPicPr>
+                        <pic:blipFill>
+                          <a:blip r:embed="rId16"/>
+                          <a:stretch>
+                            <a:fillRect/>
+                          </a:stretch>
+                        </pic:blipFill>
+                        <pic:spPr>
+                          <a:xfrm>
+                            <a:off x="0" y="0"/>
+                            <a:ext cx="5381625" cy="2457450"/>
+                          </a:xfrm>
+                          <a:prstGeom prst="rect">
+                            <a:avLst/>
+                          </a:prstGeom>
+                        </pic:spPr>
+                      </pic:pic>
+                    </a:graphicData>
+                  </a:graphic>
+                </wp:inline>
+              </w:drawing>
+            </w:r>
+          </w:p>
+        </w:tc>
+        <w:tc>
+          <w:tcPr>
+            <w:tcW w:w="13495" w:type="dxa"/>
+          </w:tcPr>
+          <w:p>
+            <w:r>
+              <w:rPr>
+                <w:noProof/>
+                <w:lang w:eastAsia="en-IN" w:bidi="te-IN"/>
+              </w:rPr>
+              <w:drawing>
+                <wp:inline distT="0" distB="0" distL="0" distR="0" wp14:anchorId="0658E689" wp14:editId="2C76982B">
+                  <wp:extent cx="7820025" cy="1219200"/>
+                  <wp:effectExtent l="0" t="0" r="9525" b="0"/>
+                  <wp:docPr id="8" name="Picture 8"/>
+                  <wp:cNvGraphicFramePr>
+                    <a:graphicFrameLocks xmlns:a="http://schemas.openxmlformats.org/drawingml/2006/main" noChangeAspect="1"/>
+                  </wp:cNvGraphicFramePr>
+                  <a:graphic xmlns:a="http://schemas.openxmlformats.org/drawingml/2006/main">
+                    <a:graphicData uri="http://schemas.openxmlformats.org/drawingml/2006/picture">
+                      <pic:pic xmlns:pic="http://schemas.openxmlformats.org/drawingml/2006/picture">
+                        <pic:nvPicPr>
+                          <pic:cNvPr id="1" name=""/>
+                          <pic:cNvPicPr/>
+                        </pic:nvPicPr>
+                        <pic:blipFill>
+                          <a:blip r:embed="rId17"/>
+                          <a:stretch>
+                            <a:fillRect/>
+                          </a:stretch>
+                        </pic:blipFill>
+                        <pic:spPr>
+                          <a:xfrm>
+                            <a:off x="0" y="0"/>
+                            <a:ext cx="7820025" cy="1219200"/>
+                          </a:xfrm>
+                          <a:prstGeom prst="rect">
+                            <a:avLst/>
+                          </a:prstGeom>
+                        </pic:spPr>
+                      </pic:pic>
+                    </a:graphicData>
+                  </a:graphic>
+                </wp:inline>
+              </w:drawing>
+            </w:r>
+          </w:p>
+          <w:p>
+            <w:r>
+              <w:t xml:space="preserve">for specific libraries, spring will provide a autoconfiguration jar, </w:t>
+            </w:r>
+          </w:p>
+          <w:p>
+            <w:pPr>
+              <w:pStyle w:val="green"/>
+              <w:numPr>
+                <w:ilvl w:val="0"/>
+                <w:numId w:val="0"/>
+              </w:numPr>
+              <w:ind w:left="720" w:hanging="360"/>
+              <w:rPr>
+                <w:lang w:val="en-IN"/>
+              </w:rPr>
+            </w:pPr>
+            <w:r>
+              <w:rPr>
+                <w:lang w:val="en-IN"/>
+              </w:rPr>
+              <w:t>in that open this file , there we can see which class is doing the auto configuration</w:t>
+            </w:r>
+          </w:p>
+          <w:p>
+            <w:pPr>
+              <w:pStyle w:val="green"/>
+              <w:numPr>
+                <w:ilvl w:val="0"/>
+                <w:numId w:val="0"/>
+              </w:numPr>
+              <w:ind w:left="720" w:hanging="360"/>
+              <w:rPr>
+                <w:lang w:val="en-IN"/>
+              </w:rPr>
+            </w:pPr>
+            <w:r>
+              <w:rPr>
+                <w:lang w:val="en-IN"/>
+              </w:rPr>
+              <w:t>here in above file auto configuration class is clearly mentioned</w:t>
+            </w:r>
+            <w:bookmarkStart w:id="0" w:name="_GoBack"/>
+            <w:bookmarkEnd w:id="0"/>
+          </w:p>
+          <w:p>
+            <w:pPr>
+              <w:pStyle w:val="green"/>
+              <w:numPr>
+                <w:ilvl w:val="0"/>
+                <w:numId w:val="0"/>
+              </w:numPr>
+              <w:ind w:left="720" w:hanging="360"/>
+              <w:rPr>
+                <w:lang w:val="en-IN"/>
+              </w:rPr>
+            </w:pPr>
+          </w:p>
+        </w:tc>
+      </w:tr>
+    </w:tbl>
+    <w:p/>
+    <w:p>
+      <w:pPr>
+        <w:pStyle w:val="green"/>
       </w:pPr>
       <w:r>
         <w:t xml:space="preserve">For jdbc auto configuration we should open </w:t>
@@ -1563,7 +1777,6 @@
         <w:pStyle w:val="Heading2"/>
       </w:pPr>
       <w:r>
-        <w:lastRenderedPageBreak/>
         <w:t>Annotations</w:t>
       </w:r>
     </w:p>
@@ -2171,6 +2384,7 @@
                 <w:shd w:val="clear" w:color="auto" w:fill="F6F8FA"/>
                 <w:lang w:eastAsia="en-IN"/>
               </w:rPr>
+              <w:lastRenderedPageBreak/>
               <w:tab/>
               <w:t>public MyAccountService(RiskAssessor riskAssessor, PrintStream out) {</w:t>
             </w:r>
@@ -2542,7 +2756,6 @@
         <w:pStyle w:val="h2"/>
       </w:pPr>
       <w:r>
-        <w:lastRenderedPageBreak/>
         <w:t>How spring boot downloads the jar with version</w:t>
       </w:r>
     </w:p>
@@ -2819,7 +3032,7 @@
                 <w:lang w:val="en-IN" w:eastAsia="en-IN" w:bidi="te-IN"/>
               </w:rPr>
             </w:pPr>
-            <w:hyperlink r:id="rId16" w:history="1">
+            <w:hyperlink r:id="rId18" w:history="1">
               <w:r>
                 <w:rPr>
                   <w:rStyle w:val="Hyperlink"/>
@@ -2830,7 +3043,7 @@
             </w:hyperlink>
           </w:p>
           <w:p>
-            <w:hyperlink r:id="rId17" w:history="1">
+            <w:hyperlink r:id="rId19" w:history="1">
               <w:r>
                 <w:rPr>
                   <w:rStyle w:val="Hyperlink"/>
@@ -2862,7 +3075,7 @@
                 <w:lang w:val="en-IN"/>
               </w:rPr>
             </w:pPr>
-            <w:hyperlink r:id="rId18" w:history="1">
+            <w:hyperlink r:id="rId20" w:history="1">
               <w:r>
                 <w:rPr>
                   <w:rStyle w:val="Hyperlink"/>
@@ -2930,7 +3143,7 @@
                           <pic:cNvPicPr/>
                         </pic:nvPicPr>
                         <pic:blipFill>
-                          <a:blip r:embed="rId19"/>
+                          <a:blip r:embed="rId21"/>
                           <a:stretch>
                             <a:fillRect/>
                           </a:stretch>
@@ -2976,6 +3189,7 @@
                 <w:noProof/>
                 <w:lang w:val="en-IN" w:eastAsia="en-IN" w:bidi="te-IN"/>
               </w:rPr>
+              <w:lastRenderedPageBreak/>
               <w:drawing>
                 <wp:inline distT="0" distB="0" distL="0" distR="0" wp14:anchorId="21521BD2" wp14:editId="66020F12">
                   <wp:extent cx="7610475" cy="2668431"/>
@@ -2992,7 +3206,7 @@
                           <pic:cNvPicPr/>
                         </pic:nvPicPr>
                         <pic:blipFill>
-                          <a:blip r:embed="rId20"/>
+                          <a:blip r:embed="rId22"/>
                           <a:stretch>
                             <a:fillRect/>
                           </a:stretch>
@@ -3187,7 +3401,6 @@
                 <w:szCs w:val="24"/>
                 <w:lang w:eastAsia="en-IN" w:bidi="te-IN"/>
               </w:rPr>
-              <w:lastRenderedPageBreak/>
               <w:t>The Maven Repository might also have information in the dependency details about which Spring Boot versions a particular CXF version is compatible with, although this is not always guaranteed to be up-to-date.</w:t>
             </w:r>
           </w:p>
@@ -3304,6 +3517,7 @@
           <w:color w:val="00B050"/>
           <w:lang w:eastAsia="en-IN" w:bidi="te-IN"/>
         </w:rPr>
+        <w:lastRenderedPageBreak/>
         <w:drawing>
           <wp:inline distT="0" distB="0" distL="0" distR="0">
             <wp:extent cx="11887200" cy="5669280"/>
@@ -3322,7 +3536,7 @@
                     </pic:cNvPicPr>
                   </pic:nvPicPr>
                   <pic:blipFill>
-                    <a:blip r:embed="rId21">
+                    <a:blip r:embed="rId23">
                       <a:extLst>
                         <a:ext uri="{28A0092B-C50C-407E-A947-70E740481C1C}">
                           <a14:useLocalDpi xmlns:a14="http://schemas.microsoft.com/office/drawing/2010/main" val="0"/>
@@ -3544,7 +3758,6 @@
           <w:shd w:val="clear" w:color="auto" w:fill="F6F8FA"/>
           <w:lang w:eastAsia="en-IN"/>
         </w:rPr>
-        <w:lastRenderedPageBreak/>
         <w:t xml:space="preserve">     </w:t>
       </w:r>
       <w:r>
@@ -3750,6 +3963,7 @@
         <w:rPr>
           <w:rFonts w:ascii="Segoe UI" w:hAnsi="Segoe UI" w:cs="Segoe UI"/>
         </w:rPr>
+        <w:lastRenderedPageBreak/>
         <w:t>Auto-configuration Packages</w:t>
       </w:r>
     </w:p>
@@ -5875,7 +6089,7 @@
 </file>
 
 <file path=customXml/itemProps1.xml><?xml version="1.0" encoding="utf-8"?>
-<ds:datastoreItem xmlns:ds="http://schemas.openxmlformats.org/officeDocument/2006/customXml" ds:itemID="{03E19EE9-F284-4A60-B045-8EA05F232614}">
+<ds:datastoreItem xmlns:ds="http://schemas.openxmlformats.org/officeDocument/2006/customXml" ds:itemID="{67532BFC-1C0A-4391-85E5-F236153E9502}">
   <ds:schemaRefs>
     <ds:schemaRef ds:uri="http://schemas.openxmlformats.org/officeDocument/2006/bibliography"/>
   </ds:schemaRefs>

</xml_diff>